<commit_message>
Add Swift_EDA_V3_Final and update Devlog for Phase 3
</commit_message>
<xml_diff>
--- a/Devlog.docx
+++ b/Devlog.docx
@@ -4,6 +4,10 @@
   <w:body>
     <w:p>
       <w:r>
+        <w:rPr>
+          <w:noProof/>
+          <w:lang w:eastAsia="en-IN"/>
+        </w:rPr>
         <w:drawing>
           <wp:inline distT="0" distB="0" distL="0" distR="0" wp14:anchorId="0F4501D8" wp14:editId="0BEE45BE">
             <wp:extent cx="5731510" cy="3053715"/>
@@ -48,6 +52,10 @@
     </w:p>
     <w:p>
       <w:r>
+        <w:rPr>
+          <w:noProof/>
+          <w:lang w:eastAsia="en-IN"/>
+        </w:rPr>
         <w:drawing>
           <wp:inline distT="0" distB="0" distL="0" distR="0" wp14:anchorId="2D114B6A" wp14:editId="7656D670">
             <wp:extent cx="5731510" cy="3183255"/>
@@ -92,6 +100,10 @@
     </w:p>
     <w:p>
       <w:r>
+        <w:rPr>
+          <w:noProof/>
+          <w:lang w:eastAsia="en-IN"/>
+        </w:rPr>
         <w:lastRenderedPageBreak/>
         <w:drawing>
           <wp:inline distT="0" distB="0" distL="0" distR="0" wp14:anchorId="28F66368" wp14:editId="7C4EE607">
@@ -159,6 +171,10 @@
     </w:p>
     <w:p>
       <w:r>
+        <w:rPr>
+          <w:noProof/>
+          <w:lang w:eastAsia="en-IN"/>
+        </w:rPr>
         <w:drawing>
           <wp:inline distT="0" distB="0" distL="0" distR="0" wp14:anchorId="520AB050" wp14:editId="5BCC5B46">
             <wp:extent cx="5731510" cy="2947670"/>
@@ -209,6 +225,10 @@
     </w:p>
     <w:p>
       <w:r>
+        <w:rPr>
+          <w:noProof/>
+          <w:lang w:eastAsia="en-IN"/>
+        </w:rPr>
         <w:lastRenderedPageBreak/>
         <w:drawing>
           <wp:inline distT="0" distB="0" distL="0" distR="0" wp14:anchorId="6E70A60C" wp14:editId="18110242">
@@ -4273,6 +4293,10 @@
     <w:p/>
     <w:p>
       <w:r>
+        <w:rPr>
+          <w:noProof/>
+          <w:lang w:eastAsia="en-IN"/>
+        </w:rPr>
         <w:drawing>
           <wp:inline distT="0" distB="0" distL="0" distR="0" wp14:anchorId="5C6A72D4" wp14:editId="1C8263F9">
             <wp:extent cx="5731510" cy="3181350"/>
@@ -4336,6 +4360,8 @@
       <w:r>
         <w:rPr>
           <w:b/>
+          <w:noProof/>
+          <w:lang w:eastAsia="en-IN"/>
         </w:rPr>
         <w:lastRenderedPageBreak/>
         <w:drawing>
@@ -4385,6 +4411,10 @@
         <w:br w:type="page"/>
       </w:r>
       <w:r>
+        <w:rPr>
+          <w:noProof/>
+          <w:lang w:eastAsia="en-IN"/>
+        </w:rPr>
         <w:lastRenderedPageBreak/>
         <w:drawing>
           <wp:inline distT="0" distB="0" distL="0" distR="0" wp14:anchorId="63CA0F38" wp14:editId="59B6B035">
@@ -4898,6 +4928,7 @@
                 <w:rFonts w:ascii="Segoe UI Symbol" w:eastAsia="Times New Roman" w:hAnsi="Segoe UI Symbol" w:cs="Segoe UI Symbol"/>
                 <w:b/>
                 <w:bCs/>
+                <w:noProof/>
                 <w:sz w:val="24"/>
                 <w:szCs w:val="24"/>
                 <w:lang w:eastAsia="en-IN"/>
@@ -5151,6 +5182,10 @@
     <w:p/>
     <w:p>
       <w:r>
+        <w:rPr>
+          <w:noProof/>
+          <w:lang w:eastAsia="en-IN"/>
+        </w:rPr>
         <w:lastRenderedPageBreak/>
         <w:drawing>
           <wp:inline distT="0" distB="0" distL="0" distR="0" wp14:anchorId="136C6014" wp14:editId="6ACB6274">
@@ -5283,6 +5318,8 @@
       <w:r>
         <w:rPr>
           <w:b/>
+          <w:noProof/>
+          <w:lang w:eastAsia="en-IN"/>
         </w:rPr>
         <w:drawing>
           <wp:inline distT="0" distB="0" distL="0" distR="0" wp14:anchorId="127C0374" wp14:editId="7A698728">
@@ -5360,13 +5397,7 @@
         <w:rPr>
           <w:b/>
         </w:rPr>
-        <w:t>To</w:t>
-      </w:r>
-      <w:r>
-        <w:rPr>
-          <w:b/>
-        </w:rPr>
-        <w:t xml:space="preserve"> keep internal </w:t>
+        <w:t xml:space="preserve">To keep internal </w:t>
       </w:r>
       <w:r>
         <w:rPr>
@@ -5394,19 +5425,7 @@
         <w:rPr>
           <w:b/>
         </w:rPr>
-        <w:t xml:space="preserve">/float) for analysis instead of CSV-style strings, </w:t>
-      </w:r>
-      <w:r>
-        <w:rPr>
-          <w:b/>
-        </w:rPr>
-        <w:t>we</w:t>
-      </w:r>
-      <w:r>
-        <w:rPr>
-          <w:b/>
-        </w:rPr>
-        <w:t xml:space="preserve">’ll need to change how </w:t>
+        <w:t xml:space="preserve">/float) for analysis instead of CSV-style strings, we’ll need to change how </w:t>
       </w:r>
       <w:r>
         <w:rPr>
@@ -6188,10 +6207,7 @@
           </w:tcPr>
           <w:p>
             <w:r>
-              <w:t>Complete</w:t>
-            </w:r>
-            <w:r>
-              <w:t xml:space="preserve"> &amp; Testable</w:t>
+              <w:t>Complete &amp; Testable</w:t>
             </w:r>
           </w:p>
         </w:tc>
@@ -6989,6 +7005,10 @@
     </w:p>
     <w:p>
       <w:r>
+        <w:rPr>
+          <w:noProof/>
+          <w:lang w:eastAsia="en-IN"/>
+        </w:rPr>
         <w:lastRenderedPageBreak/>
         <w:drawing>
           <wp:inline distT="0" distB="0" distL="0" distR="0" wp14:anchorId="57D4B2A2" wp14:editId="15D5D1F6">
@@ -7034,6 +7054,10 @@
     </w:p>
     <w:p>
       <w:r>
+        <w:rPr>
+          <w:noProof/>
+          <w:lang w:eastAsia="en-IN"/>
+        </w:rPr>
         <w:drawing>
           <wp:inline distT="0" distB="0" distL="0" distR="0" wp14:anchorId="698C93EB" wp14:editId="114F838E">
             <wp:extent cx="5731510" cy="3598545"/>
@@ -7081,6 +7105,10 @@
     </w:p>
     <w:p>
       <w:r>
+        <w:rPr>
+          <w:noProof/>
+          <w:lang w:eastAsia="en-IN"/>
+        </w:rPr>
         <w:lastRenderedPageBreak/>
         <w:drawing>
           <wp:inline distT="0" distB="0" distL="0" distR="0" wp14:anchorId="7E2D8095" wp14:editId="515E2497">
@@ -7121,6 +7149,10 @@
     </w:p>
     <w:p>
       <w:r>
+        <w:rPr>
+          <w:noProof/>
+          <w:lang w:eastAsia="en-IN"/>
+        </w:rPr>
         <w:drawing>
           <wp:inline distT="0" distB="0" distL="0" distR="0" wp14:anchorId="4A3510DD" wp14:editId="767A8821">
             <wp:extent cx="5731510" cy="3442970"/>
@@ -7207,6 +7239,10 @@
     <w:p/>
     <w:p>
       <w:r>
+        <w:rPr>
+          <w:noProof/>
+          <w:lang w:eastAsia="en-IN"/>
+        </w:rPr>
         <w:lastRenderedPageBreak/>
         <w:drawing>
           <wp:inline distT="0" distB="0" distL="0" distR="0" wp14:anchorId="0F7E6624" wp14:editId="489A262E">
@@ -7286,7 +7322,6 @@
           <w:numId w:val="12"/>
         </w:numPr>
       </w:pPr>
-      <w:bookmarkStart w:id="0" w:name="_GoBack"/>
       <w:proofErr w:type="spellStart"/>
       <w:r>
         <w:t>Refractored</w:t>
@@ -7423,17 +7458,268 @@
       </w:r>
       <w:proofErr w:type="spellEnd"/>
     </w:p>
-    <w:bookmarkEnd w:id="0"/>
     <w:p/>
-    <w:p>
-      <w:r>
-        <w:t>Phase 3 notes:</w:t>
-      </w:r>
-    </w:p>
-    <w:p>
-      <w:r>
-        <w:t>Add a central log function for verbosity removing inconsistent print statements</w:t>
-      </w:r>
+    <w:p/>
+    <w:p>
+      <w:r>
+        <w:lastRenderedPageBreak/>
+        <w:drawing>
+          <wp:inline distT="0" distB="0" distL="0" distR="0" wp14:anchorId="71EA2B87" wp14:editId="512626F1">
+            <wp:extent cx="5731510" cy="4318000"/>
+            <wp:effectExtent l="0" t="0" r="2540" b="6350"/>
+            <wp:docPr id="5" name="Picture 5"/>
+            <wp:cNvGraphicFramePr>
+              <a:graphicFrameLocks xmlns:a="http://schemas.openxmlformats.org/drawingml/2006/main" noChangeAspect="1"/>
+            </wp:cNvGraphicFramePr>
+            <a:graphic xmlns:a="http://schemas.openxmlformats.org/drawingml/2006/main">
+              <a:graphicData uri="http://schemas.openxmlformats.org/drawingml/2006/picture">
+                <pic:pic xmlns:pic="http://schemas.openxmlformats.org/drawingml/2006/picture">
+                  <pic:nvPicPr>
+                    <pic:cNvPr id="1" name=""/>
+                    <pic:cNvPicPr/>
+                  </pic:nvPicPr>
+                  <pic:blipFill>
+                    <a:blip r:embed="rId21"/>
+                    <a:stretch>
+                      <a:fillRect/>
+                    </a:stretch>
+                  </pic:blipFill>
+                  <pic:spPr>
+                    <a:xfrm>
+                      <a:off x="0" y="0"/>
+                      <a:ext cx="5731510" cy="4318000"/>
+                    </a:xfrm>
+                    <a:prstGeom prst="rect">
+                      <a:avLst/>
+                    </a:prstGeom>
+                  </pic:spPr>
+                </pic:pic>
+              </a:graphicData>
+            </a:graphic>
+          </wp:inline>
+        </w:drawing>
+      </w:r>
+    </w:p>
+    <w:p/>
+    <w:p>
+      <w:pPr>
+        <w:rPr>
+          <w:strike/>
+        </w:rPr>
+      </w:pPr>
+      <w:r>
+        <w:rPr>
+          <w:strike/>
+        </w:rPr>
+        <w:t>Summary stats &amp; outlier summary are fine. Need to change order in which missing value reports are displayed</w:t>
+      </w:r>
+    </w:p>
+    <w:p>
+      <w:pPr>
+        <w:rPr>
+          <w:strike/>
+        </w:rPr>
+      </w:pPr>
+      <w:r>
+        <w:rPr>
+          <w:strike/>
+        </w:rPr>
+        <w:t xml:space="preserve">Restructure positioning of dropping &amp; imputing functions or call them later in </w:t>
+      </w:r>
+      <w:proofErr w:type="spellStart"/>
+      <w:r>
+        <w:rPr>
+          <w:strike/>
+        </w:rPr>
+        <w:t>clean_df</w:t>
+      </w:r>
+      <w:proofErr w:type="spellEnd"/>
+      <w:r>
+        <w:rPr>
+          <w:strike/>
+        </w:rPr>
+        <w:t xml:space="preserve"> to show the summary in the report</w:t>
+      </w:r>
+    </w:p>
+    <w:p>
+      <w:pPr>
+        <w:rPr>
+          <w:strike/>
+        </w:rPr>
+      </w:pPr>
+      <w:r>
+        <w:rPr>
+          <w:strike/>
+        </w:rPr>
+        <w:t xml:space="preserve">Fix data type inference in </w:t>
+      </w:r>
+      <w:proofErr w:type="spellStart"/>
+      <w:r>
+        <w:rPr>
+          <w:strike/>
+        </w:rPr>
+        <w:t>clean_df</w:t>
+      </w:r>
+      <w:proofErr w:type="spellEnd"/>
+      <w:r>
+        <w:rPr>
+          <w:strike/>
+        </w:rPr>
+        <w:t xml:space="preserve"> after numeric coercion</w:t>
+      </w:r>
+    </w:p>
+    <w:p>
+      <w:pPr>
+        <w:rPr>
+          <w:strike/>
+        </w:rPr>
+      </w:pPr>
+      <w:r>
+        <w:rPr>
+          <w:strike/>
+        </w:rPr>
+        <w:t>Show missing values before and after impute</w:t>
+      </w:r>
+    </w:p>
+    <w:p>
+      <w:pPr>
+        <w:rPr>
+          <w:strike/>
+        </w:rPr>
+      </w:pPr>
+      <w:r>
+        <w:rPr>
+          <w:strike/>
+        </w:rPr>
+        <w:t>Type inference needs to be fixed</w:t>
+      </w:r>
+    </w:p>
+    <w:p>
+      <w:proofErr w:type="spellStart"/>
+      <w:proofErr w:type="gramStart"/>
+      <w:r>
+        <w:rPr>
+          <w:strike/>
+        </w:rPr>
+        <w:t>cast_row_types</w:t>
+      </w:r>
+      <w:proofErr w:type="spellEnd"/>
+      <w:proofErr w:type="gramEnd"/>
+      <w:r>
+        <w:rPr>
+          <w:strike/>
+        </w:rPr>
+        <w:t xml:space="preserve"> needs to check protected indices while casting</w:t>
+      </w:r>
+    </w:p>
+    <w:p>
+      <w:r>
+        <w:br w:type="page"/>
+      </w:r>
+    </w:p>
+    <w:p>
+      <w:r>
+        <w:lastRenderedPageBreak/>
+        <w:t>Phase 3 patch notes:</w:t>
+      </w:r>
+    </w:p>
+    <w:p>
+      <w:r>
+        <w:t>Added a central log function for verbosity removing inconsistent print statements</w:t>
+      </w:r>
+    </w:p>
+    <w:p>
+      <w:pPr>
+        <w:rPr>
+          <w:b/>
+          <w:u w:val="single"/>
+        </w:rPr>
+      </w:pPr>
+      <w:r>
+        <w:t>Visualization tools added</w:t>
+      </w:r>
+    </w:p>
+    <w:p>
+      <w:r>
+        <w:t>HTML report exporter added</w:t>
+      </w:r>
+    </w:p>
+    <w:p>
+      <w:r>
+        <w:t xml:space="preserve">Fixed </w:t>
+      </w:r>
+      <w:proofErr w:type="spellStart"/>
+      <w:r>
+        <w:t>csv</w:t>
+      </w:r>
+      <w:proofErr w:type="spellEnd"/>
+      <w:r>
+        <w:t xml:space="preserve"> reader to interpret numeric data with symbols &amp; suffixes correctly</w:t>
+      </w:r>
+    </w:p>
+    <w:p>
+      <w:r>
+        <w:t>Added before and after missing value report</w:t>
+      </w:r>
+    </w:p>
+    <w:p>
+      <w:r>
+        <w:t xml:space="preserve">Parsing structure changed to fix </w:t>
+      </w:r>
+      <w:proofErr w:type="spellStart"/>
+      <w:r>
+        <w:t>infer_column_type</w:t>
+      </w:r>
+      <w:proofErr w:type="spellEnd"/>
+      <w:r>
+        <w:t xml:space="preserve"> for handling typecasting issues</w:t>
+      </w:r>
+    </w:p>
+    <w:p>
+      <w:r>
+        <w:t>Inference now marks columns based on % data types and imputation rewrites them to their original state</w:t>
+      </w:r>
+    </w:p>
+    <w:p>
+      <w:r>
+        <w:t xml:space="preserve">Added plots as a </w:t>
+      </w:r>
+      <w:proofErr w:type="spellStart"/>
+      <w:r>
+        <w:t>kwarg</w:t>
+      </w:r>
+      <w:proofErr w:type="spellEnd"/>
+      <w:r>
+        <w:t xml:space="preserve"> to </w:t>
+      </w:r>
+      <w:proofErr w:type="spellStart"/>
+      <w:r>
+        <w:t>clean_df</w:t>
+      </w:r>
+      <w:proofErr w:type="spellEnd"/>
+      <w:r>
+        <w:t xml:space="preserve"> function to customize the columns used in visualization</w:t>
+      </w:r>
+    </w:p>
+    <w:p>
+      <w:r>
+        <w:t>Changed help function accordingly</w:t>
+      </w:r>
+    </w:p>
+    <w:p>
+      <w:r>
+        <w:t xml:space="preserve">Discarded </w:t>
+      </w:r>
+      <w:proofErr w:type="gramStart"/>
+      <w:r>
+        <w:t>head(</w:t>
+      </w:r>
+      <w:proofErr w:type="gramEnd"/>
+      <w:r>
+        <w:t>) function since the html report gives a neat report</w:t>
+      </w:r>
+      <w:bookmarkStart w:id="0" w:name="_GoBack"/>
+      <w:bookmarkEnd w:id="0"/>
     </w:p>
     <w:sectPr>
       <w:pgSz w:w="11906" w:h="16838"/>
@@ -8828,6 +9114,119 @@
     </w:lvl>
   </w:abstractNum>
   <w:abstractNum w:abstractNumId="10">
+    <w:nsid w:val="507258E8"/>
+    <w:multiLevelType w:val="multilevel"/>
+    <w:tmpl w:val="E6AAC7F8"/>
+    <w:lvl w:ilvl="0">
+      <w:start w:val="1"/>
+      <w:numFmt w:val="decimal"/>
+      <w:lvlText w:val="%1."/>
+      <w:lvlJc w:val="left"/>
+      <w:pPr>
+        <w:tabs>
+          <w:tab w:val="num" w:pos="720"/>
+        </w:tabs>
+        <w:ind w:left="720" w:hanging="360"/>
+      </w:pPr>
+    </w:lvl>
+    <w:lvl w:ilvl="1" w:tentative="1">
+      <w:start w:val="1"/>
+      <w:numFmt w:val="decimal"/>
+      <w:lvlText w:val="%2."/>
+      <w:lvlJc w:val="left"/>
+      <w:pPr>
+        <w:tabs>
+          <w:tab w:val="num" w:pos="1440"/>
+        </w:tabs>
+        <w:ind w:left="1440" w:hanging="360"/>
+      </w:pPr>
+    </w:lvl>
+    <w:lvl w:ilvl="2" w:tentative="1">
+      <w:start w:val="1"/>
+      <w:numFmt w:val="decimal"/>
+      <w:lvlText w:val="%3."/>
+      <w:lvlJc w:val="left"/>
+      <w:pPr>
+        <w:tabs>
+          <w:tab w:val="num" w:pos="2160"/>
+        </w:tabs>
+        <w:ind w:left="2160" w:hanging="360"/>
+      </w:pPr>
+    </w:lvl>
+    <w:lvl w:ilvl="3" w:tentative="1">
+      <w:start w:val="1"/>
+      <w:numFmt w:val="decimal"/>
+      <w:lvlText w:val="%4."/>
+      <w:lvlJc w:val="left"/>
+      <w:pPr>
+        <w:tabs>
+          <w:tab w:val="num" w:pos="2880"/>
+        </w:tabs>
+        <w:ind w:left="2880" w:hanging="360"/>
+      </w:pPr>
+    </w:lvl>
+    <w:lvl w:ilvl="4" w:tentative="1">
+      <w:start w:val="1"/>
+      <w:numFmt w:val="decimal"/>
+      <w:lvlText w:val="%5."/>
+      <w:lvlJc w:val="left"/>
+      <w:pPr>
+        <w:tabs>
+          <w:tab w:val="num" w:pos="3600"/>
+        </w:tabs>
+        <w:ind w:left="3600" w:hanging="360"/>
+      </w:pPr>
+    </w:lvl>
+    <w:lvl w:ilvl="5" w:tentative="1">
+      <w:start w:val="1"/>
+      <w:numFmt w:val="decimal"/>
+      <w:lvlText w:val="%6."/>
+      <w:lvlJc w:val="left"/>
+      <w:pPr>
+        <w:tabs>
+          <w:tab w:val="num" w:pos="4320"/>
+        </w:tabs>
+        <w:ind w:left="4320" w:hanging="360"/>
+      </w:pPr>
+    </w:lvl>
+    <w:lvl w:ilvl="6" w:tentative="1">
+      <w:start w:val="1"/>
+      <w:numFmt w:val="decimal"/>
+      <w:lvlText w:val="%7."/>
+      <w:lvlJc w:val="left"/>
+      <w:pPr>
+        <w:tabs>
+          <w:tab w:val="num" w:pos="5040"/>
+        </w:tabs>
+        <w:ind w:left="5040" w:hanging="360"/>
+      </w:pPr>
+    </w:lvl>
+    <w:lvl w:ilvl="7" w:tentative="1">
+      <w:start w:val="1"/>
+      <w:numFmt w:val="decimal"/>
+      <w:lvlText w:val="%8."/>
+      <w:lvlJc w:val="left"/>
+      <w:pPr>
+        <w:tabs>
+          <w:tab w:val="num" w:pos="5760"/>
+        </w:tabs>
+        <w:ind w:left="5760" w:hanging="360"/>
+      </w:pPr>
+    </w:lvl>
+    <w:lvl w:ilvl="8" w:tentative="1">
+      <w:start w:val="1"/>
+      <w:numFmt w:val="decimal"/>
+      <w:lvlText w:val="%9."/>
+      <w:lvlJc w:val="left"/>
+      <w:pPr>
+        <w:tabs>
+          <w:tab w:val="num" w:pos="6480"/>
+        </w:tabs>
+        <w:ind w:left="6480" w:hanging="360"/>
+      </w:pPr>
+    </w:lvl>
+  </w:abstractNum>
+  <w:abstractNum w:abstractNumId="11">
     <w:nsid w:val="65717F13"/>
     <w:multiLevelType w:val="multilevel"/>
     <w:tmpl w:val="7C625F3E"/>
@@ -8976,7 +9375,7 @@
       </w:rPr>
     </w:lvl>
   </w:abstractNum>
-  <w:abstractNum w:abstractNumId="11">
+  <w:abstractNum w:abstractNumId="12">
     <w:nsid w:val="68874A21"/>
     <w:multiLevelType w:val="hybridMultilevel"/>
     <w:tmpl w:val="BCD01ED0"/>
@@ -9093,7 +9492,7 @@
     <w:abstractNumId w:val="1"/>
   </w:num>
   <w:num w:numId="2">
-    <w:abstractNumId w:val="10"/>
+    <w:abstractNumId w:val="11"/>
   </w:num>
   <w:num w:numId="3">
     <w:abstractNumId w:val="6"/>
@@ -9123,7 +9522,10 @@
     <w:abstractNumId w:val="8"/>
   </w:num>
   <w:num w:numId="12">
-    <w:abstractNumId w:val="11"/>
+    <w:abstractNumId w:val="12"/>
+  </w:num>
+  <w:num w:numId="13">
+    <w:abstractNumId w:val="10"/>
   </w:num>
 </w:numbering>
 </file>
@@ -9803,6 +10205,72 @@
     <w:basedOn w:val="DefaultParagraphFont"/>
     <w:rsid w:val="00D86662"/>
   </w:style>
+  <w:style w:type="character" w:customStyle="1" w:styleId="hljs-keyword">
+    <w:name w:val="hljs-keyword"/>
+    <w:basedOn w:val="DefaultParagraphFont"/>
+    <w:rsid w:val="00642E27"/>
+  </w:style>
+  <w:style w:type="character" w:customStyle="1" w:styleId="hljs-string">
+    <w:name w:val="hljs-string"/>
+    <w:basedOn w:val="DefaultParagraphFont"/>
+    <w:rsid w:val="00642E27"/>
+  </w:style>
+  <w:style w:type="character" w:customStyle="1" w:styleId="hljs-function">
+    <w:name w:val="hljs-function"/>
+    <w:basedOn w:val="DefaultParagraphFont"/>
+    <w:rsid w:val="00642E27"/>
+  </w:style>
+  <w:style w:type="character" w:customStyle="1" w:styleId="hljs-title">
+    <w:name w:val="hljs-title"/>
+    <w:basedOn w:val="DefaultParagraphFont"/>
+    <w:rsid w:val="00642E27"/>
+  </w:style>
+  <w:style w:type="character" w:customStyle="1" w:styleId="hljs-params">
+    <w:name w:val="hljs-params"/>
+    <w:basedOn w:val="DefaultParagraphFont"/>
+    <w:rsid w:val="00642E27"/>
+  </w:style>
+  <w:style w:type="character" w:customStyle="1" w:styleId="hljs-number">
+    <w:name w:val="hljs-number"/>
+    <w:basedOn w:val="DefaultParagraphFont"/>
+    <w:rsid w:val="00642E27"/>
+  </w:style>
+  <w:style w:type="character" w:customStyle="1" w:styleId="hljs-comment">
+    <w:name w:val="hljs-comment"/>
+    <w:basedOn w:val="DefaultParagraphFont"/>
+    <w:rsid w:val="00642E27"/>
+  </w:style>
+  <w:style w:type="character" w:customStyle="1" w:styleId="hljs-literal">
+    <w:name w:val="hljs-literal"/>
+    <w:basedOn w:val="DefaultParagraphFont"/>
+    <w:rsid w:val="00642E27"/>
+  </w:style>
+  <w:style w:type="character" w:customStyle="1" w:styleId="hljs-builtin">
+    <w:name w:val="hljs-built_in"/>
+    <w:basedOn w:val="DefaultParagraphFont"/>
+    <w:rsid w:val="00642E27"/>
+  </w:style>
+  <w:style w:type="character" w:styleId="Emphasis">
+    <w:name w:val="Emphasis"/>
+    <w:basedOn w:val="DefaultParagraphFont"/>
+    <w:uiPriority w:val="20"/>
+    <w:qFormat/>
+    <w:rsid w:val="00642E27"/>
+    <w:rPr>
+      <w:i/>
+      <w:iCs/>
+    </w:rPr>
+  </w:style>
+  <w:style w:type="character" w:customStyle="1" w:styleId="hljs-operator">
+    <w:name w:val="hljs-operator"/>
+    <w:basedOn w:val="DefaultParagraphFont"/>
+    <w:rsid w:val="00642E27"/>
+  </w:style>
+  <w:style w:type="character" w:customStyle="1" w:styleId="hljs-type">
+    <w:name w:val="hljs-type"/>
+    <w:basedOn w:val="DefaultParagraphFont"/>
+    <w:rsid w:val="00642E27"/>
+  </w:style>
 </w:styles>
 </file>
 

</xml_diff>